<commit_message>
draft after dec 2015 session
</commit_message>
<xml_diff>
--- a/RM_-_final_project.docx
+++ b/RM_-_final_project.docx
@@ -7,7 +7,91 @@
         <w:pStyle w:val="Title"/>
       </w:pPr>
       <w:r>
-        <w:t xml:space="preserve">Untitled</w:t>
+        <w:t xml:space="preserve">Impact</w:t>
+      </w:r>
+      <w:r>
+        <w:t xml:space="preserve"> </w:t>
+      </w:r>
+      <w:r>
+        <w:t xml:space="preserve">of</w:t>
+      </w:r>
+      <w:r>
+        <w:t xml:space="preserve"> </w:t>
+      </w:r>
+      <w:r>
+        <w:t xml:space="preserve">transmission</w:t>
+      </w:r>
+      <w:r>
+        <w:t xml:space="preserve"> </w:t>
+      </w:r>
+      <w:r>
+        <w:t xml:space="preserve">type</w:t>
+      </w:r>
+      <w:r>
+        <w:t xml:space="preserve"> </w:t>
+      </w:r>
+      <w:r>
+        <w:t xml:space="preserve">on</w:t>
+      </w:r>
+      <w:r>
+        <w:t xml:space="preserve"> </w:t>
+      </w:r>
+      <w:r>
+        <w:t xml:space="preserve">gas</w:t>
+      </w:r>
+      <w:r>
+        <w:t xml:space="preserve"> </w:t>
+      </w:r>
+      <w:r>
+        <w:t xml:space="preserve">mileage</w:t>
+      </w:r>
+      <w:r>
+        <w:t xml:space="preserve"> </w:t>
+      </w:r>
+      <w:r>
+        <w:t xml:space="preserve">was</w:t>
+      </w:r>
+      <w:r>
+        <w:t xml:space="preserve"> </w:t>
+      </w:r>
+      <w:r>
+        <w:t xml:space="preserve">inconclusive</w:t>
+      </w:r>
+      <w:r>
+        <w:t xml:space="preserve"> </w:t>
+      </w:r>
+      <w:r>
+        <w:t xml:space="preserve">in</w:t>
+      </w:r>
+      <w:r>
+        <w:t xml:space="preserve"> </w:t>
+      </w:r>
+      <w:r>
+        <w:t xml:space="preserve">the</w:t>
+      </w:r>
+      <w:r>
+        <w:t xml:space="preserve"> </w:t>
+      </w:r>
+      <w:r>
+        <w:t xml:space="preserve">Motor</w:t>
+      </w:r>
+      <w:r>
+        <w:t xml:space="preserve"> </w:t>
+      </w:r>
+      <w:r>
+        <w:t xml:space="preserve">Trend</w:t>
+      </w:r>
+      <w:r>
+        <w:t xml:space="preserve"> </w:t>
+      </w:r>
+      <w:r>
+        <w:t xml:space="preserve">data</w:t>
+      </w:r>
+      <w:r>
+        <w:t xml:space="preserve"> </w:t>
+      </w:r>
+      <w:r>
+        <w:t xml:space="preserve">set</w:t>
       </w:r>
     </w:p>
     <w:p>
@@ -29,7 +113,7 @@
         <w:pStyle w:val="Date"/>
       </w:pPr>
       <w:r>
-        <w:t xml:space="preserve">November</w:t>
+        <w:t xml:space="preserve">December</w:t>
       </w:r>
       <w:r>
         <w:t xml:space="preserve"> </w:t>
@@ -49,6 +133,16 @@
       </w:r>
     </w:p>
     <w:p>
+      <w:r>
+        <w:t xml:space="preserve">In this report, we looked at Motor Trend cars data set (mtcars) to see if we could determine whether the type of transmission in a car, manual or automatic, had a significant effect on its gas mileage, and if so, to quantify that impact.</w:t>
+      </w:r>
+    </w:p>
+    <w:p>
+      <w:r>
+        <w:t xml:space="preserve">The mtcars data set includes descriptor variables like, weight, number of cylinders, displacement, transmission type, plus measured values like mileage and quarter mile time.</w:t>
+      </w:r>
+    </w:p>
+    <w:p>
       <w:pPr>
         <w:pStyle w:val="Heading3"/>
       </w:pPr>
@@ -62,10 +156,58 @@
       <w:r>
         <w:t xml:space="preserve">First, let's compare the mileage of cars with automatic transmissions to those with manual transmissions.</w:t>
       </w:r>
-    </w:p>
-    <w:p>
-      <w:r>
-        <w:t xml:space="preserve">Figure 1 shows a simple summarization of the mileage for each transmission type. There appears a sizeable difference in the median, with manual transmissions getting better gas mileage (22.8 MpG) than automatics (17.3 MpG). Doing a Student T Test (see Figure 2) shows the difference in average mileage is significant (a p-value of 0.001374 is less than the 95-th percentile threshold of 0.05) and that the 95% confidence interval says automatics get 3.2 to 11.3 MpG</w:t>
+      <w:r>
+        <w:t xml:space="preserve"> </w:t>
+      </w:r>
+      <w:r>
+        <w:rPr>
+          <w:b/>
+        </w:rPr>
+        <w:t xml:space="preserve">Figure 1</w:t>
+      </w:r>
+      <w:r>
+        <w:t xml:space="preserve"> </w:t>
+      </w:r>
+      <w:r>
+        <w:t xml:space="preserve">shows a boxplot of the mileage for each transmission type. It shows:</w:t>
+      </w:r>
+      <w:r>
+        <w:br w:type="textWrapping"/>
+      </w:r>
+      <w:r>
+        <w:t xml:space="preserve">- there is a sizeable difference in the median, with manual transmissions getting better gas mileage (22.8 MpG) than automatics (17.3 MpG).</w:t>
+      </w:r>
+    </w:p>
+    <w:p>
+      <w:r>
+        <w:t xml:space="preserve">A simple regression of mileage as a function of transmission type (mpg ~ am), see</w:t>
+      </w:r>
+      <w:r>
+        <w:t xml:space="preserve"> </w:t>
+      </w:r>
+      <w:r>
+        <w:rPr>
+          <w:b/>
+        </w:rPr>
+        <w:t xml:space="preserve">Figure 2</w:t>
+      </w:r>
+      <w:r>
+        <w:t xml:space="preserve">, shows:</w:t>
+      </w:r>
+      <w:r>
+        <w:br w:type="textWrapping"/>
+      </w:r>
+      <w:r>
+        <w:t xml:space="preserve">- the difference in average mileage is significant (the amManual p-value of 2.85</w:t>
+      </w:r>
+      <w:r>
+        <w:t xml:space="preserve">10^{-4} is less than the 95-th percentile threshold of 0.05)</w:t>
+      </w:r>
+      <w:r>
+        <w:br w:type="textWrapping"/>
+      </w:r>
+      <w:r>
+        <w:t xml:space="preserve">- manual transmissions get 3.64 to 10.8 MpG</w:t>
       </w:r>
       <w:r>
         <w:t xml:space="preserve"> </w:t>
@@ -74,535 +216,70 @@
         <w:rPr>
           <w:i/>
         </w:rPr>
-        <w:t xml:space="preserve">less</w:t>
-      </w:r>
-      <w:r>
-        <w:t xml:space="preserve"> </w:t>
-      </w:r>
-      <w:r>
-        <w:t xml:space="preserve">than manuals.</w:t>
-      </w:r>
-    </w:p>
-    <w:p>
-      <w:r>
-        <w:t xml:space="preserve">So, in this data set, cars with manual transmissions do get better gas mileage, but remember</w:t>
-      </w:r>
-      <w:r>
-        <w:t xml:space="preserve"> </w:t>
-      </w:r>
-      <w:r>
-        <w:rPr>
-          <w:i/>
-        </w:rPr>
-        <w:t xml:space="preserve">correlation does not imply causation</w:t>
-      </w:r>
-      <w:r>
-        <w:t xml:space="preserve">. Is the mileage difference due to the transmission type or is it due to other factors such as weight or horsepower? Let's look further and see which factors influence mileage the most.</w:t>
-      </w:r>
-    </w:p>
-    <w:p>
-      <w:pPr>
-        <w:pStyle w:val="SourceCode"/>
-      </w:pPr>
-      <w:r>
-        <w:rPr>
-          <w:rStyle w:val="VerbatimChar"/>
-        </w:rPr>
-        <w:t xml:space="preserve">##      mpg   cyl  disp    hp  drat    wt  qsec    vs    am  gear  carb</w:t>
-      </w:r>
-      <w:r>
-        <w:br w:type="textWrapping"/>
-      </w:r>
-      <w:r>
-        <w:rPr>
-          <w:rStyle w:val="VerbatimChar"/>
-        </w:rPr>
-        <w:t xml:space="preserve">## mpg    1 -0.85 -0.85 -0.78  0.68 -0.87  0.42  0.66   0.6  0.48 -0.55</w:t>
-      </w:r>
-      <w:r>
-        <w:br w:type="textWrapping"/>
-      </w:r>
-      <w:r>
-        <w:rPr>
-          <w:rStyle w:val="VerbatimChar"/>
-        </w:rPr>
-        <w:t xml:space="preserve">## cyl          1   0.9  0.83  -0.7  0.78 -0.59 -0.81 -0.52 -0.49  0.53</w:t>
-      </w:r>
-      <w:r>
-        <w:br w:type="textWrapping"/>
-      </w:r>
-      <w:r>
-        <w:rPr>
-          <w:rStyle w:val="VerbatimChar"/>
-        </w:rPr>
-        <w:t xml:space="preserve">## disp               1  0.79 -0.71  0.89 -0.43 -0.71 -0.59 -0.56  0.39</w:t>
-      </w:r>
-      <w:r>
-        <w:br w:type="textWrapping"/>
-      </w:r>
-      <w:r>
-        <w:rPr>
-          <w:rStyle w:val="VerbatimChar"/>
-        </w:rPr>
-        <w:t xml:space="preserve">## hp                       1 -0.45  0.66 -0.71 -0.72 -0.24 -0.13  0.75</w:t>
-      </w:r>
-      <w:r>
-        <w:br w:type="textWrapping"/>
-      </w:r>
-      <w:r>
-        <w:rPr>
-          <w:rStyle w:val="VerbatimChar"/>
-        </w:rPr>
-        <w:t xml:space="preserve">## drat                           1 -0.71  0.09  0.44  0.71   0.7 -0.09</w:t>
-      </w:r>
-      <w:r>
-        <w:br w:type="textWrapping"/>
-      </w:r>
-      <w:r>
-        <w:rPr>
-          <w:rStyle w:val="VerbatimChar"/>
-        </w:rPr>
-        <w:t xml:space="preserve">## wt                                   1 -0.17 -0.55 -0.69 -0.58  0.43</w:t>
-      </w:r>
-      <w:r>
-        <w:br w:type="textWrapping"/>
-      </w:r>
-      <w:r>
-        <w:rPr>
-          <w:rStyle w:val="VerbatimChar"/>
-        </w:rPr>
-        <w:t xml:space="preserve">## qsec                                       1  0.74 -0.23 -0.21 -0.66</w:t>
-      </w:r>
-      <w:r>
-        <w:br w:type="textWrapping"/>
-      </w:r>
-      <w:r>
-        <w:rPr>
-          <w:rStyle w:val="VerbatimChar"/>
-        </w:rPr>
-        <w:t xml:space="preserve">## vs                                               1  0.17  0.21 -0.57</w:t>
-      </w:r>
-      <w:r>
-        <w:br w:type="textWrapping"/>
-      </w:r>
-      <w:r>
-        <w:rPr>
-          <w:rStyle w:val="VerbatimChar"/>
-        </w:rPr>
-        <w:t xml:space="preserve">## am                                                     1  0.79  0.06</w:t>
-      </w:r>
-      <w:r>
-        <w:br w:type="textWrapping"/>
-      </w:r>
-      <w:r>
-        <w:rPr>
-          <w:rStyle w:val="VerbatimChar"/>
-        </w:rPr>
-        <w:t xml:space="preserve">## gear                                                         1  0.27</w:t>
-      </w:r>
-      <w:r>
-        <w:br w:type="textWrapping"/>
-      </w:r>
-      <w:r>
-        <w:rPr>
-          <w:rStyle w:val="VerbatimChar"/>
-        </w:rPr>
-        <w:t xml:space="preserve">## carb                                                               1</w:t>
-      </w:r>
-    </w:p>
-    <w:p>
-      <w:pPr>
-        <w:pStyle w:val="SourceCode"/>
-      </w:pPr>
-      <w:r>
-        <w:rPr>
-          <w:rStyle w:val="VerbatimChar"/>
-        </w:rPr>
-        <w:t xml:space="preserve">##   mpg   cyl  disp    hp  drat    wt  qsec    vs    am  gear  carb </w:t>
-      </w:r>
-      <w:r>
-        <w:br w:type="textWrapping"/>
-      </w:r>
-      <w:r>
-        <w:rPr>
-          <w:rStyle w:val="VerbatimChar"/>
-        </w:rPr>
-        <w:t xml:space="preserve">##  1.00 -0.85 -0.85 -0.78  0.68 -0.87  0.42  0.66  0.60  0.48 -0.55</w:t>
-      </w:r>
-    </w:p>
-    <w:p>
-      <w:pPr>
-        <w:pStyle w:val="SourceCode"/>
-      </w:pPr>
-      <w:r>
-        <w:rPr>
-          <w:rStyle w:val="VerbatimChar"/>
-        </w:rPr>
-        <w:t xml:space="preserve">##   mpg   cyl  disp    hp  drat    wt  qsec    vs    am  gear  carb </w:t>
-      </w:r>
-      <w:r>
-        <w:br w:type="textWrapping"/>
-      </w:r>
-      <w:r>
-        <w:rPr>
-          <w:rStyle w:val="VerbatimChar"/>
-        </w:rPr>
-        <w:t xml:space="preserve">## -0.87  0.78  0.89  0.66 -0.71  1.00 -0.17 -0.55 -0.69 -0.58  0.43</w:t>
-      </w:r>
-    </w:p>
-    <w:p>
-      <w:pPr>
-        <w:pStyle w:val="SourceCode"/>
-      </w:pPr>
-      <w:r>
-        <w:rPr>
-          <w:rStyle w:val="VerbatimChar"/>
-        </w:rPr>
-        <w:t xml:space="preserve">##        mpg        cyl       disp         hp       drat         wt </w:t>
-      </w:r>
-      <w:r>
-        <w:br w:type="textWrapping"/>
-      </w:r>
-      <w:r>
-        <w:rPr>
-          <w:rStyle w:val="VerbatimChar"/>
-        </w:rPr>
-        <w:t xml:space="preserve">##  1.0000000 -0.8521620 -0.8475514 -0.7761684  0.6811719 -0.8676594 </w:t>
-      </w:r>
-      <w:r>
-        <w:br w:type="textWrapping"/>
-      </w:r>
-      <w:r>
-        <w:rPr>
-          <w:rStyle w:val="VerbatimChar"/>
-        </w:rPr>
-        <w:t xml:space="preserve">##       qsec         vs         am       gear       carb </w:t>
-      </w:r>
-      <w:r>
-        <w:br w:type="textWrapping"/>
-      </w:r>
-      <w:r>
-        <w:rPr>
-          <w:rStyle w:val="VerbatimChar"/>
-        </w:rPr>
-        <w:t xml:space="preserve">##  0.4186840  0.6640389  0.5998324  0.4802848 -0.5509251</w:t>
-      </w:r>
-    </w:p>
-    <w:p>
-      <w:pPr>
-        <w:pStyle w:val="SourceCode"/>
-      </w:pPr>
-      <w:r>
-        <w:rPr>
-          <w:rStyle w:val="VerbatimChar"/>
-        </w:rPr>
-        <w:t xml:space="preserve">##   mpg    wt   cyl  disp    hp  drat    vs    am  carb  gear  qsec </w:t>
-      </w:r>
-      <w:r>
-        <w:br w:type="textWrapping"/>
-      </w:r>
-      <w:r>
-        <w:rPr>
-          <w:rStyle w:val="VerbatimChar"/>
-        </w:rPr>
-        <w:t xml:space="preserve">##  1.00 -0.87 -0.85 -0.85 -0.78  0.68  0.66  0.60 -0.55  0.48  0.42</w:t>
-      </w:r>
-    </w:p>
-    <w:p>
-      <w:pPr>
-        <w:pStyle w:val="SourceCode"/>
-      </w:pPr>
-      <w:r>
-        <w:rPr>
-          <w:rStyle w:val="VerbatimChar"/>
-        </w:rPr>
-        <w:t xml:space="preserve">## starting httpd help server ... done</w:t>
-      </w:r>
-    </w:p>
-    <w:p>
-      <w:pPr>
-        <w:pStyle w:val="SourceCode"/>
-      </w:pPr>
-      <w:r>
-        <w:rPr>
-          <w:rStyle w:val="VerbatimChar"/>
-        </w:rPr>
-        <w:t xml:space="preserve">## function (..., na.last = TRUE, decreasing = FALSE) </w:t>
-      </w:r>
-      <w:r>
-        <w:br w:type="textWrapping"/>
-      </w:r>
-      <w:r>
-        <w:rPr>
-          <w:rStyle w:val="VerbatimChar"/>
-        </w:rPr>
-        <w:t xml:space="preserve">## {</w:t>
-      </w:r>
-      <w:r>
-        <w:br w:type="textWrapping"/>
-      </w:r>
-      <w:r>
-        <w:rPr>
-          <w:rStyle w:val="VerbatimChar"/>
-        </w:rPr>
-        <w:t xml:space="preserve">##     z &lt;- list(...)</w:t>
-      </w:r>
-      <w:r>
-        <w:br w:type="textWrapping"/>
-      </w:r>
-      <w:r>
-        <w:rPr>
-          <w:rStyle w:val="VerbatimChar"/>
-        </w:rPr>
-        <w:t xml:space="preserve">##     if (any(unlist(lapply(z, is.object)))) {</w:t>
-      </w:r>
-      <w:r>
-        <w:br w:type="textWrapping"/>
-      </w:r>
-      <w:r>
-        <w:rPr>
-          <w:rStyle w:val="VerbatimChar"/>
-        </w:rPr>
-        <w:t xml:space="preserve">##         z &lt;- lapply(z, function(x) if (is.object(x)) </w:t>
-      </w:r>
-      <w:r>
-        <w:br w:type="textWrapping"/>
-      </w:r>
-      <w:r>
-        <w:rPr>
-          <w:rStyle w:val="VerbatimChar"/>
-        </w:rPr>
-        <w:t xml:space="preserve">##             xtfrm(x)</w:t>
-      </w:r>
-      <w:r>
-        <w:br w:type="textWrapping"/>
-      </w:r>
-      <w:r>
-        <w:rPr>
-          <w:rStyle w:val="VerbatimChar"/>
-        </w:rPr>
-        <w:t xml:space="preserve">##         else x)</w:t>
-      </w:r>
-      <w:r>
-        <w:br w:type="textWrapping"/>
-      </w:r>
-      <w:r>
-        <w:rPr>
-          <w:rStyle w:val="VerbatimChar"/>
-        </w:rPr>
-        <w:t xml:space="preserve">##         if (!is.na(na.last)) </w:t>
-      </w:r>
-      <w:r>
-        <w:br w:type="textWrapping"/>
-      </w:r>
-      <w:r>
-        <w:rPr>
-          <w:rStyle w:val="VerbatimChar"/>
-        </w:rPr>
-        <w:t xml:space="preserve">##             return(do.call("order", c(z, na.last = na.last, decreasing = decreasing)))</w:t>
-      </w:r>
-      <w:r>
-        <w:br w:type="textWrapping"/>
-      </w:r>
-      <w:r>
-        <w:rPr>
-          <w:rStyle w:val="VerbatimChar"/>
-        </w:rPr>
-        <w:t xml:space="preserve">##     }</w:t>
-      </w:r>
-      <w:r>
-        <w:br w:type="textWrapping"/>
-      </w:r>
-      <w:r>
-        <w:rPr>
-          <w:rStyle w:val="VerbatimChar"/>
-        </w:rPr>
-        <w:t xml:space="preserve">##     else if (!is.na(na.last)) {</w:t>
-      </w:r>
-      <w:r>
-        <w:br w:type="textWrapping"/>
-      </w:r>
-      <w:r>
-        <w:rPr>
-          <w:rStyle w:val="VerbatimChar"/>
-        </w:rPr>
-        <w:t xml:space="preserve">##         if (length(z) == 1L &amp;&amp; is.factor(zz &lt;- z[[1L]]) &amp;&amp; nlevels(zz) &lt; </w:t>
-      </w:r>
-      <w:r>
-        <w:br w:type="textWrapping"/>
-      </w:r>
-      <w:r>
-        <w:rPr>
-          <w:rStyle w:val="VerbatimChar"/>
-        </w:rPr>
-        <w:t xml:space="preserve">##             1e+05) </w:t>
-      </w:r>
-      <w:r>
-        <w:br w:type="textWrapping"/>
-      </w:r>
-      <w:r>
-        <w:rPr>
-          <w:rStyle w:val="VerbatimChar"/>
-        </w:rPr>
-        <w:t xml:space="preserve">##             return(.Internal(radixsort(zz, na.last, decreasing)))</w:t>
-      </w:r>
-      <w:r>
-        <w:br w:type="textWrapping"/>
-      </w:r>
-      <w:r>
-        <w:rPr>
-          <w:rStyle w:val="VerbatimChar"/>
-        </w:rPr>
-        <w:t xml:space="preserve">##         else return(.Internal(order(na.last, decreasing, ...)))</w:t>
-      </w:r>
-      <w:r>
-        <w:br w:type="textWrapping"/>
-      </w:r>
-      <w:r>
-        <w:rPr>
-          <w:rStyle w:val="VerbatimChar"/>
-        </w:rPr>
-        <w:t xml:space="preserve">##     }</w:t>
-      </w:r>
-      <w:r>
-        <w:br w:type="textWrapping"/>
-      </w:r>
-      <w:r>
-        <w:rPr>
-          <w:rStyle w:val="VerbatimChar"/>
-        </w:rPr>
-        <w:t xml:space="preserve">##     if (any(diff(l.z &lt;- vapply(z, length, 1L)) != 0L)) </w:t>
-      </w:r>
-      <w:r>
-        <w:br w:type="textWrapping"/>
-      </w:r>
-      <w:r>
-        <w:rPr>
-          <w:rStyle w:val="VerbatimChar"/>
-        </w:rPr>
-        <w:t xml:space="preserve">##         stop("argument lengths differ")</w:t>
-      </w:r>
-      <w:r>
-        <w:br w:type="textWrapping"/>
-      </w:r>
-      <w:r>
-        <w:rPr>
-          <w:rStyle w:val="VerbatimChar"/>
-        </w:rPr>
-        <w:t xml:space="preserve">##     ans &lt;- vapply(z, is.na, rep.int(NA, l.z[1L]))</w:t>
-      </w:r>
-      <w:r>
-        <w:br w:type="textWrapping"/>
-      </w:r>
-      <w:r>
-        <w:rPr>
-          <w:rStyle w:val="VerbatimChar"/>
-        </w:rPr>
-        <w:t xml:space="preserve">##     ok &lt;- if (is.matrix(ans)) </w:t>
-      </w:r>
-      <w:r>
-        <w:br w:type="textWrapping"/>
-      </w:r>
-      <w:r>
-        <w:rPr>
-          <w:rStyle w:val="VerbatimChar"/>
-        </w:rPr>
-        <w:t xml:space="preserve">##         !apply(ans, 1, any)</w:t>
-      </w:r>
-      <w:r>
-        <w:br w:type="textWrapping"/>
-      </w:r>
-      <w:r>
-        <w:rPr>
-          <w:rStyle w:val="VerbatimChar"/>
-        </w:rPr>
-        <w:t xml:space="preserve">##     else !any(ans)</w:t>
-      </w:r>
-      <w:r>
-        <w:br w:type="textWrapping"/>
-      </w:r>
-      <w:r>
-        <w:rPr>
-          <w:rStyle w:val="VerbatimChar"/>
-        </w:rPr>
-        <w:t xml:space="preserve">##     if (all(!ok)) </w:t>
-      </w:r>
-      <w:r>
-        <w:br w:type="textWrapping"/>
-      </w:r>
-      <w:r>
-        <w:rPr>
-          <w:rStyle w:val="VerbatimChar"/>
-        </w:rPr>
-        <w:t xml:space="preserve">##         return(integer())</w:t>
-      </w:r>
-      <w:r>
-        <w:br w:type="textWrapping"/>
-      </w:r>
-      <w:r>
-        <w:rPr>
-          <w:rStyle w:val="VerbatimChar"/>
-        </w:rPr>
-        <w:t xml:space="preserve">##     z[[1L]][!ok] &lt;- NA</w:t>
-      </w:r>
-      <w:r>
-        <w:br w:type="textWrapping"/>
-      </w:r>
-      <w:r>
-        <w:rPr>
-          <w:rStyle w:val="VerbatimChar"/>
-        </w:rPr>
-        <w:t xml:space="preserve">##     ans &lt;- do.call("order", c(z, decreasing = decreasing))</w:t>
-      </w:r>
-      <w:r>
-        <w:br w:type="textWrapping"/>
-      </w:r>
-      <w:r>
-        <w:rPr>
-          <w:rStyle w:val="VerbatimChar"/>
-        </w:rPr>
-        <w:t xml:space="preserve">##     keep &lt;- seq_along(ok)[ok]</w:t>
-      </w:r>
-      <w:r>
-        <w:br w:type="textWrapping"/>
-      </w:r>
-      <w:r>
-        <w:rPr>
-          <w:rStyle w:val="VerbatimChar"/>
-        </w:rPr>
-        <w:t xml:space="preserve">##     ans[ans %in% keep]</w:t>
-      </w:r>
-      <w:r>
-        <w:br w:type="textWrapping"/>
-      </w:r>
-      <w:r>
-        <w:rPr>
-          <w:rStyle w:val="VerbatimChar"/>
-        </w:rPr>
-        <w:t xml:space="preserve">## }</w:t>
-      </w:r>
-      <w:r>
-        <w:br w:type="textWrapping"/>
-      </w:r>
-      <w:r>
-        <w:rPr>
-          <w:rStyle w:val="VerbatimChar"/>
-        </w:rPr>
-        <w:t xml:space="preserve">## &lt;bytecode: 0x000000000fd00180&gt;</w:t>
-      </w:r>
-      <w:r>
-        <w:br w:type="textWrapping"/>
-      </w:r>
-      <w:r>
-        <w:rPr>
-          <w:rStyle w:val="VerbatimChar"/>
-        </w:rPr>
-        <w:t xml:space="preserve">## &lt;environment: namespace:base&gt;</w:t>
-      </w:r>
-    </w:p>
-    <w:p>
-      <w:r>
-        <w:t xml:space="preserve">Figure 3 shows the correlation between mileage and the other factors in the data set.</w:t>
+        <w:t xml:space="preserve">better</w:t>
+      </w:r>
+      <w:r>
+        <w:t xml:space="preserve"> </w:t>
+      </w:r>
+      <w:r>
+        <w:t xml:space="preserve">than the average 17.1 MpG of automatic transmissions (the 95% confidence interval)</w:t>
+      </w:r>
+      <w:r>
+        <w:br w:type="textWrapping"/>
+      </w:r>
+      <w:r>
+        <w:t xml:space="preserve">- this fit accounts for just 33.8% percent of the variation in mileage (the adjusted R-square value)</w:t>
+      </w:r>
+    </w:p>
+    <w:p>
+      <w:r>
+        <w:t xml:space="preserve">BUT, looking at the residuals of this fit in</w:t>
+      </w:r>
+      <w:r>
+        <w:t xml:space="preserve"> </w:t>
+      </w:r>
+      <w:r>
+        <w:rPr>
+          <w:b/>
+        </w:rPr>
+        <w:t xml:space="preserve">Figure 3</w:t>
+      </w:r>
+      <w:r>
+        <w:t xml:space="preserve">, we see that this fit is not good at all. The residuals should be random, yet we see a significant pattern that looks like parallel lines. This indicates the residuals contain information from other variables that should be included in our model.</w:t>
+      </w:r>
+    </w:p>
+    <w:p>
+      <w:r>
+        <w:t xml:space="preserve">Let's investigate further, looking at what variables affect mileage the most.</w:t>
+      </w:r>
+      <w:r>
+        <w:t xml:space="preserve"> </w:t>
+      </w:r>
+      <w:r>
+        <w:rPr>
+          <w:b/>
+        </w:rPr>
+        <w:t xml:space="preserve">Figure 4</w:t>
+      </w:r>
+      <w:r>
+        <w:t xml:space="preserve"> </w:t>
+      </w:r>
+      <w:r>
+        <w:t xml:space="preserve">shows the correlation between variables in the data set. In the first row, we see that mileage (mpg) is affected the most by weight (wt) with a correlation coefficient of -0.87. Let's explore the relationship between mileage and weight.</w:t>
+      </w:r>
+    </w:p>
+    <w:p>
+      <w:r>
+        <w:rPr>
+          <w:b/>
+        </w:rPr>
+        <w:t xml:space="preserve">Figure 5</w:t>
+      </w:r>
+      <w:r>
+        <w:t xml:space="preserve"> </w:t>
+      </w:r>
+      <w:r>
+        <w:t xml:space="preserve">plot the mileage verses weight for both transmissions types.</w:t>
       </w:r>
     </w:p>
     <w:p>
@@ -618,6 +295,261 @@
     <w:p>
       <w:r>
         <w:t xml:space="preserve">This section contains the figures referenced in the Analysis Details.</w:t>
+      </w:r>
+    </w:p>
+    <w:p>
+      <w:r>
+        <w:pict>
+          <v:rect style="width:0;height:1.5pt" o:hralign="center" o:hrstd="t" o:hr="t"/>
+        </w:pict>
+      </w:r>
+    </w:p>
+    <w:p>
+      <w:pPr>
+        <w:pStyle w:val="SourceCode"/>
+      </w:pPr>
+      <w:r>
+        <w:rPr>
+          <w:rStyle w:val="KeywordTok"/>
+        </w:rPr>
+        <w:t xml:space="preserve">boxplot</w:t>
+      </w:r>
+      <w:r>
+        <w:rPr>
+          <w:rStyle w:val="NormalTok"/>
+        </w:rPr>
+        <w:t xml:space="preserve">(mpg ~</w:t>
+      </w:r>
+      <w:r>
+        <w:rPr>
+          <w:rStyle w:val="StringTok"/>
+        </w:rPr>
+        <w:t xml:space="preserve"> </w:t>
+      </w:r>
+      <w:r>
+        <w:rPr>
+          <w:rStyle w:val="NormalTok"/>
+        </w:rPr>
+        <w:t xml:space="preserve">am, </w:t>
+      </w:r>
+      <w:r>
+        <w:rPr>
+          <w:rStyle w:val="DataTypeTok"/>
+        </w:rPr>
+        <w:t xml:space="preserve">data=</w:t>
+      </w:r>
+      <w:r>
+        <w:rPr>
+          <w:rStyle w:val="NormalTok"/>
+        </w:rPr>
+        <w:t xml:space="preserve">D, </w:t>
+      </w:r>
+      <w:r>
+        <w:br w:type="textWrapping"/>
+      </w:r>
+      <w:r>
+        <w:rPr>
+          <w:rStyle w:val="NormalTok"/>
+        </w:rPr>
+        <w:t xml:space="preserve"> </w:t>
+      </w:r>
+      <w:r>
+        <w:rPr>
+          <w:rStyle w:val="NormalTok"/>
+        </w:rPr>
+        <w:t xml:space="preserve"> </w:t>
+      </w:r>
+      <w:r>
+        <w:rPr>
+          <w:rStyle w:val="NormalTok"/>
+        </w:rPr>
+        <w:t xml:space="preserve"> </w:t>
+      </w:r>
+      <w:r>
+        <w:rPr>
+          <w:rStyle w:val="NormalTok"/>
+        </w:rPr>
+        <w:t xml:space="preserve"> </w:t>
+      </w:r>
+      <w:r>
+        <w:rPr>
+          <w:rStyle w:val="NormalTok"/>
+        </w:rPr>
+        <w:t xml:space="preserve"> </w:t>
+      </w:r>
+      <w:r>
+        <w:rPr>
+          <w:rStyle w:val="NormalTok"/>
+        </w:rPr>
+        <w:t xml:space="preserve"> </w:t>
+      </w:r>
+      <w:r>
+        <w:rPr>
+          <w:rStyle w:val="NormalTok"/>
+        </w:rPr>
+        <w:t xml:space="preserve"> </w:t>
+      </w:r>
+      <w:r>
+        <w:rPr>
+          <w:rStyle w:val="NormalTok"/>
+        </w:rPr>
+        <w:t xml:space="preserve"> </w:t>
+      </w:r>
+      <w:r>
+        <w:rPr>
+          <w:rStyle w:val="DataTypeTok"/>
+        </w:rPr>
+        <w:t xml:space="preserve">main=</w:t>
+      </w:r>
+      <w:r>
+        <w:rPr>
+          <w:rStyle w:val="StringTok"/>
+        </w:rPr>
+        <w:t xml:space="preserve">"Mileage by Transmission Type"</w:t>
+      </w:r>
+      <w:r>
+        <w:rPr>
+          <w:rStyle w:val="NormalTok"/>
+        </w:rPr>
+        <w:t xml:space="preserve">,</w:t>
+      </w:r>
+      <w:r>
+        <w:br w:type="textWrapping"/>
+      </w:r>
+      <w:r>
+        <w:rPr>
+          <w:rStyle w:val="NormalTok"/>
+        </w:rPr>
+        <w:t xml:space="preserve"> </w:t>
+      </w:r>
+      <w:r>
+        <w:rPr>
+          <w:rStyle w:val="NormalTok"/>
+        </w:rPr>
+        <w:t xml:space="preserve"> </w:t>
+      </w:r>
+      <w:r>
+        <w:rPr>
+          <w:rStyle w:val="NormalTok"/>
+        </w:rPr>
+        <w:t xml:space="preserve"> </w:t>
+      </w:r>
+      <w:r>
+        <w:rPr>
+          <w:rStyle w:val="NormalTok"/>
+        </w:rPr>
+        <w:t xml:space="preserve"> </w:t>
+      </w:r>
+      <w:r>
+        <w:rPr>
+          <w:rStyle w:val="NormalTok"/>
+        </w:rPr>
+        <w:t xml:space="preserve"> </w:t>
+      </w:r>
+      <w:r>
+        <w:rPr>
+          <w:rStyle w:val="NormalTok"/>
+        </w:rPr>
+        <w:t xml:space="preserve"> </w:t>
+      </w:r>
+      <w:r>
+        <w:rPr>
+          <w:rStyle w:val="NormalTok"/>
+        </w:rPr>
+        <w:t xml:space="preserve"> </w:t>
+      </w:r>
+      <w:r>
+        <w:rPr>
+          <w:rStyle w:val="NormalTok"/>
+        </w:rPr>
+        <w:t xml:space="preserve"> </w:t>
+      </w:r>
+      <w:r>
+        <w:rPr>
+          <w:rStyle w:val="DataTypeTok"/>
+        </w:rPr>
+        <w:t xml:space="preserve">xlab=</w:t>
+      </w:r>
+      <w:r>
+        <w:rPr>
+          <w:rStyle w:val="StringTok"/>
+        </w:rPr>
+        <w:t xml:space="preserve">"Transmission Type"</w:t>
+      </w:r>
+      <w:r>
+        <w:rPr>
+          <w:rStyle w:val="NormalTok"/>
+        </w:rPr>
+        <w:t xml:space="preserve">,</w:t>
+      </w:r>
+      <w:r>
+        <w:br w:type="textWrapping"/>
+      </w:r>
+      <w:r>
+        <w:rPr>
+          <w:rStyle w:val="NormalTok"/>
+        </w:rPr>
+        <w:t xml:space="preserve"> </w:t>
+      </w:r>
+      <w:r>
+        <w:rPr>
+          <w:rStyle w:val="NormalTok"/>
+        </w:rPr>
+        <w:t xml:space="preserve"> </w:t>
+      </w:r>
+      <w:r>
+        <w:rPr>
+          <w:rStyle w:val="NormalTok"/>
+        </w:rPr>
+        <w:t xml:space="preserve"> </w:t>
+      </w:r>
+      <w:r>
+        <w:rPr>
+          <w:rStyle w:val="NormalTok"/>
+        </w:rPr>
+        <w:t xml:space="preserve"> </w:t>
+      </w:r>
+      <w:r>
+        <w:rPr>
+          <w:rStyle w:val="NormalTok"/>
+        </w:rPr>
+        <w:t xml:space="preserve"> </w:t>
+      </w:r>
+      <w:r>
+        <w:rPr>
+          <w:rStyle w:val="NormalTok"/>
+        </w:rPr>
+        <w:t xml:space="preserve"> </w:t>
+      </w:r>
+      <w:r>
+        <w:rPr>
+          <w:rStyle w:val="NormalTok"/>
+        </w:rPr>
+        <w:t xml:space="preserve"> </w:t>
+      </w:r>
+      <w:r>
+        <w:rPr>
+          <w:rStyle w:val="NormalTok"/>
+        </w:rPr>
+        <w:t xml:space="preserve"> </w:t>
+      </w:r>
+      <w:r>
+        <w:rPr>
+          <w:rStyle w:val="DataTypeTok"/>
+        </w:rPr>
+        <w:t xml:space="preserve">ylab=</w:t>
+      </w:r>
+      <w:r>
+        <w:rPr>
+          <w:rStyle w:val="StringTok"/>
+        </w:rPr>
+        <w:t xml:space="preserve">"Miles per Gallon"</w:t>
+      </w:r>
+      <w:r>
+        <w:rPr>
+          <w:rStyle w:val="NormalTok"/>
+        </w:rPr>
+        <w:t xml:space="preserve">)</w:t>
       </w:r>
     </w:p>
     <w:p>
@@ -672,7 +604,22 @@
         <w:t xml:space="preserve">Figure 1</w:t>
       </w:r>
       <w:r>
-        <w:t xml:space="preserve">: Automobiles with manual transmissions appear to get better mileage than those with automatic transmissions</w:t>
+        <w:t xml:space="preserve">: Automobiles with manual transmissions</w:t>
+      </w:r>
+      <w:r>
+        <w:t xml:space="preserve"> </w:t>
+      </w:r>
+      <w:r>
+        <w:rPr>
+          <w:i/>
+        </w:rPr>
+        <w:t xml:space="preserve">appear</w:t>
+      </w:r>
+      <w:r>
+        <w:t xml:space="preserve"> </w:t>
+      </w:r>
+      <w:r>
+        <w:t xml:space="preserve">to get better mileage than those with automatic transmissions</w:t>
       </w:r>
     </w:p>
     <w:p>
@@ -690,7 +637,7 @@
         <w:rPr>
           <w:rStyle w:val="NormalTok"/>
         </w:rPr>
-        <w:t xml:space="preserve">t &lt;-</w:t>
+        <w:t xml:space="preserve">fit.mpg.vs.am &lt;-</w:t>
       </w:r>
       <w:r>
         <w:rPr>
@@ -702,7 +649,7 @@
         <w:rPr>
           <w:rStyle w:val="KeywordTok"/>
         </w:rPr>
-        <w:t xml:space="preserve">t.test</w:t>
+        <w:t xml:space="preserve">lm</w:t>
       </w:r>
       <w:r>
         <w:rPr>
@@ -726,42 +673,6 @@
         <w:rPr>
           <w:rStyle w:val="DataTypeTok"/>
         </w:rPr>
-        <w:t xml:space="preserve">paired=</w:t>
-      </w:r>
-      <w:r>
-        <w:rPr>
-          <w:rStyle w:val="OtherTok"/>
-        </w:rPr>
-        <w:t xml:space="preserve">FALSE</w:t>
-      </w:r>
-      <w:r>
-        <w:rPr>
-          <w:rStyle w:val="NormalTok"/>
-        </w:rPr>
-        <w:t xml:space="preserve">, </w:t>
-      </w:r>
-      <w:r>
-        <w:rPr>
-          <w:rStyle w:val="DataTypeTok"/>
-        </w:rPr>
-        <w:t xml:space="preserve">var.equal=</w:t>
-      </w:r>
-      <w:r>
-        <w:rPr>
-          <w:rStyle w:val="OtherTok"/>
-        </w:rPr>
-        <w:t xml:space="preserve">FALSE</w:t>
-      </w:r>
-      <w:r>
-        <w:rPr>
-          <w:rStyle w:val="NormalTok"/>
-        </w:rPr>
-        <w:t xml:space="preserve">, </w:t>
-      </w:r>
-      <w:r>
-        <w:rPr>
-          <w:rStyle w:val="DataTypeTok"/>
-        </w:rPr>
         <w:t xml:space="preserve">data=</w:t>
       </w:r>
       <w:r>
@@ -777,6 +688,59 @@
       </w:pPr>
       <w:r>
         <w:rPr>
+          <w:rStyle w:val="KeywordTok"/>
+        </w:rPr>
+        <w:t xml:space="preserve">summary</w:t>
+      </w:r>
+      <w:r>
+        <w:rPr>
+          <w:rStyle w:val="NormalTok"/>
+        </w:rPr>
+        <w:t xml:space="preserve">(fit.mpg.vs.am); </w:t>
+      </w:r>
+      <w:r>
+        <w:rPr>
+          <w:rStyle w:val="KeywordTok"/>
+        </w:rPr>
+        <w:t xml:space="preserve">round</w:t>
+      </w:r>
+      <w:r>
+        <w:rPr>
+          <w:rStyle w:val="NormalTok"/>
+        </w:rPr>
+        <w:t xml:space="preserve">(</w:t>
+      </w:r>
+      <w:r>
+        <w:rPr>
+          <w:rStyle w:val="KeywordTok"/>
+        </w:rPr>
+        <w:t xml:space="preserve">confint</w:t>
+      </w:r>
+      <w:r>
+        <w:rPr>
+          <w:rStyle w:val="NormalTok"/>
+        </w:rPr>
+        <w:t xml:space="preserve">(fit.mpg.vs.am), </w:t>
+      </w:r>
+      <w:r>
+        <w:rPr>
+          <w:rStyle w:val="DecValTok"/>
+        </w:rPr>
+        <w:t xml:space="preserve">2</w:t>
+      </w:r>
+      <w:r>
+        <w:rPr>
+          <w:rStyle w:val="NormalTok"/>
+        </w:rPr>
+        <w:t xml:space="preserve">)</w:t>
+      </w:r>
+    </w:p>
+    <w:p>
+      <w:pPr>
+        <w:pStyle w:val="SourceCode"/>
+      </w:pPr>
+      <w:r>
+        <w:rPr>
           <w:rStyle w:val="VerbatimChar"/>
         </w:rPr>
         <w:t xml:space="preserve">## </w:t>
@@ -788,7 +752,16 @@
         <w:rPr>
           <w:rStyle w:val="VerbatimChar"/>
         </w:rPr>
-        <w:t xml:space="preserve">##  Welch Two Sample t-test</w:t>
+        <w:t xml:space="preserve">## Call:</w:t>
+      </w:r>
+      <w:r>
+        <w:br w:type="textWrapping"/>
+      </w:r>
+      <w:r>
+        <w:rPr>
+          <w:rStyle w:val="VerbatimChar"/>
+        </w:rPr>
+        <w:t xml:space="preserve">## lm(formula = mpg ~ am, data = D)</w:t>
       </w:r>
       <w:r>
         <w:br w:type="textWrapping"/>
@@ -806,70 +779,153 @@
         <w:rPr>
           <w:rStyle w:val="VerbatimChar"/>
         </w:rPr>
-        <w:t xml:space="preserve">## data:  mpg by am</w:t>
-      </w:r>
-      <w:r>
-        <w:br w:type="textWrapping"/>
-      </w:r>
-      <w:r>
-        <w:rPr>
-          <w:rStyle w:val="VerbatimChar"/>
-        </w:rPr>
-        <w:t xml:space="preserve">## t = -3.7671, df = 18.332, p-value = 0.001374</w:t>
-      </w:r>
-      <w:r>
-        <w:br w:type="textWrapping"/>
-      </w:r>
-      <w:r>
-        <w:rPr>
-          <w:rStyle w:val="VerbatimChar"/>
-        </w:rPr>
-        <w:t xml:space="preserve">## alternative hypothesis: true difference in means is not equal to 0</w:t>
-      </w:r>
-      <w:r>
-        <w:br w:type="textWrapping"/>
-      </w:r>
-      <w:r>
-        <w:rPr>
-          <w:rStyle w:val="VerbatimChar"/>
-        </w:rPr>
-        <w:t xml:space="preserve">## 95 percent confidence interval:</w:t>
-      </w:r>
-      <w:r>
-        <w:br w:type="textWrapping"/>
-      </w:r>
-      <w:r>
-        <w:rPr>
-          <w:rStyle w:val="VerbatimChar"/>
-        </w:rPr>
-        <w:t xml:space="preserve">##  -11.280194  -3.209684</w:t>
-      </w:r>
-      <w:r>
-        <w:br w:type="textWrapping"/>
-      </w:r>
-      <w:r>
-        <w:rPr>
-          <w:rStyle w:val="VerbatimChar"/>
-        </w:rPr>
-        <w:t xml:space="preserve">## sample estimates:</w:t>
-      </w:r>
-      <w:r>
-        <w:br w:type="textWrapping"/>
-      </w:r>
-      <w:r>
-        <w:rPr>
-          <w:rStyle w:val="VerbatimChar"/>
-        </w:rPr>
-        <w:t xml:space="preserve">## mean in group Automatic    mean in group Manual </w:t>
-      </w:r>
-      <w:r>
-        <w:br w:type="textWrapping"/>
-      </w:r>
-      <w:r>
-        <w:rPr>
-          <w:rStyle w:val="VerbatimChar"/>
-        </w:rPr>
-        <w:t xml:space="preserve">##                17.14737                24.39231</w:t>
+        <w:t xml:space="preserve">## Residuals:</w:t>
+      </w:r>
+      <w:r>
+        <w:br w:type="textWrapping"/>
+      </w:r>
+      <w:r>
+        <w:rPr>
+          <w:rStyle w:val="VerbatimChar"/>
+        </w:rPr>
+        <w:t xml:space="preserve">##     Min      1Q  Median      3Q     Max </w:t>
+      </w:r>
+      <w:r>
+        <w:br w:type="textWrapping"/>
+      </w:r>
+      <w:r>
+        <w:rPr>
+          <w:rStyle w:val="VerbatimChar"/>
+        </w:rPr>
+        <w:t xml:space="preserve">## -9.3923 -3.0923 -0.2974  3.2439  9.5077 </w:t>
+      </w:r>
+      <w:r>
+        <w:br w:type="textWrapping"/>
+      </w:r>
+      <w:r>
+        <w:rPr>
+          <w:rStyle w:val="VerbatimChar"/>
+        </w:rPr>
+        <w:t xml:space="preserve">## </w:t>
+      </w:r>
+      <w:r>
+        <w:br w:type="textWrapping"/>
+      </w:r>
+      <w:r>
+        <w:rPr>
+          <w:rStyle w:val="VerbatimChar"/>
+        </w:rPr>
+        <w:t xml:space="preserve">## Coefficients:</w:t>
+      </w:r>
+      <w:r>
+        <w:br w:type="textWrapping"/>
+      </w:r>
+      <w:r>
+        <w:rPr>
+          <w:rStyle w:val="VerbatimChar"/>
+        </w:rPr>
+        <w:t xml:space="preserve">##             Estimate Std. Error t value Pr(&gt;|t|)    </w:t>
+      </w:r>
+      <w:r>
+        <w:br w:type="textWrapping"/>
+      </w:r>
+      <w:r>
+        <w:rPr>
+          <w:rStyle w:val="VerbatimChar"/>
+        </w:rPr>
+        <w:t xml:space="preserve">## (Intercept)   17.147      1.125  15.247 1.13e-15 ***</w:t>
+      </w:r>
+      <w:r>
+        <w:br w:type="textWrapping"/>
+      </w:r>
+      <w:r>
+        <w:rPr>
+          <w:rStyle w:val="VerbatimChar"/>
+        </w:rPr>
+        <w:t xml:space="preserve">## amManual       7.245      1.764   4.106 0.000285 ***</w:t>
+      </w:r>
+      <w:r>
+        <w:br w:type="textWrapping"/>
+      </w:r>
+      <w:r>
+        <w:rPr>
+          <w:rStyle w:val="VerbatimChar"/>
+        </w:rPr>
+        <w:t xml:space="preserve">## ---</w:t>
+      </w:r>
+      <w:r>
+        <w:br w:type="textWrapping"/>
+      </w:r>
+      <w:r>
+        <w:rPr>
+          <w:rStyle w:val="VerbatimChar"/>
+        </w:rPr>
+        <w:t xml:space="preserve">## Signif. codes:  0 '***' 0.001 '**' 0.01 '*' 0.05 '.' 0.1 ' ' 1</w:t>
+      </w:r>
+      <w:r>
+        <w:br w:type="textWrapping"/>
+      </w:r>
+      <w:r>
+        <w:rPr>
+          <w:rStyle w:val="VerbatimChar"/>
+        </w:rPr>
+        <w:t xml:space="preserve">## </w:t>
+      </w:r>
+      <w:r>
+        <w:br w:type="textWrapping"/>
+      </w:r>
+      <w:r>
+        <w:rPr>
+          <w:rStyle w:val="VerbatimChar"/>
+        </w:rPr>
+        <w:t xml:space="preserve">## Residual standard error: 4.902 on 30 degrees of freedom</w:t>
+      </w:r>
+      <w:r>
+        <w:br w:type="textWrapping"/>
+      </w:r>
+      <w:r>
+        <w:rPr>
+          <w:rStyle w:val="VerbatimChar"/>
+        </w:rPr>
+        <w:t xml:space="preserve">## Multiple R-squared:  0.3598, Adjusted R-squared:  0.3385 </w:t>
+      </w:r>
+      <w:r>
+        <w:br w:type="textWrapping"/>
+      </w:r>
+      <w:r>
+        <w:rPr>
+          <w:rStyle w:val="VerbatimChar"/>
+        </w:rPr>
+        <w:t xml:space="preserve">## F-statistic: 16.86 on 1 and 30 DF,  p-value: 0.000285</w:t>
+      </w:r>
+    </w:p>
+    <w:p>
+      <w:pPr>
+        <w:pStyle w:val="SourceCode"/>
+      </w:pPr>
+      <w:r>
+        <w:rPr>
+          <w:rStyle w:val="VerbatimChar"/>
+        </w:rPr>
+        <w:t xml:space="preserve">##             2.5 % 97.5 %</w:t>
+      </w:r>
+      <w:r>
+        <w:br w:type="textWrapping"/>
+      </w:r>
+      <w:r>
+        <w:rPr>
+          <w:rStyle w:val="VerbatimChar"/>
+        </w:rPr>
+        <w:t xml:space="preserve">## (Intercept) 14.85  19.44</w:t>
+      </w:r>
+      <w:r>
+        <w:br w:type="textWrapping"/>
+      </w:r>
+      <w:r>
+        <w:rPr>
+          <w:rStyle w:val="VerbatimChar"/>
+        </w:rPr>
+        <w:t xml:space="preserve">## amManual     3.64  10.85</w:t>
       </w:r>
     </w:p>
     <w:p>
@@ -880,7 +936,7 @@
         <w:t xml:space="preserve">Figure 2</w:t>
       </w:r>
       <w:r>
-        <w:t xml:space="preserve">: Mileage difference is statistically significant and manuals get better MpG</w:t>
+        <w:t xml:space="preserve">: A regression fit of mpg ~ am regression indicates the greater mileage of manual transmissions (amManual) is statistically significant and ranges from 3.64 to 10.8 MpG better than automatics, but ...</w:t>
       </w:r>
     </w:p>
     <w:p>
@@ -888,6 +944,503 @@
         <w:pict>
           <v:rect style="width:0;height:1.5pt" o:hralign="center" o:hrstd="t" o:hr="t"/>
         </w:pict>
+      </w:r>
+    </w:p>
+    <w:p>
+      <w:pPr>
+        <w:pStyle w:val="SourceCode"/>
+      </w:pPr>
+      <w:r>
+        <w:rPr>
+          <w:rStyle w:val="KeywordTok"/>
+        </w:rPr>
+        <w:t xml:space="preserve">plot</w:t>
+      </w:r>
+      <w:r>
+        <w:rPr>
+          <w:rStyle w:val="NormalTok"/>
+        </w:rPr>
+        <w:t xml:space="preserve">(</w:t>
+      </w:r>
+      <w:r>
+        <w:rPr>
+          <w:rStyle w:val="DataTypeTok"/>
+        </w:rPr>
+        <w:t xml:space="preserve">x=</w:t>
+      </w:r>
+      <w:r>
+        <w:rPr>
+          <w:rStyle w:val="NormalTok"/>
+        </w:rPr>
+        <w:t xml:space="preserve">D$mpg, </w:t>
+      </w:r>
+      <w:r>
+        <w:rPr>
+          <w:rStyle w:val="DataTypeTok"/>
+        </w:rPr>
+        <w:t xml:space="preserve">y=</w:t>
+      </w:r>
+      <w:r>
+        <w:rPr>
+          <w:rStyle w:val="KeywordTok"/>
+        </w:rPr>
+        <w:t xml:space="preserve">resid</w:t>
+      </w:r>
+      <w:r>
+        <w:rPr>
+          <w:rStyle w:val="NormalTok"/>
+        </w:rPr>
+        <w:t xml:space="preserve">(fit.mpg.vs.am), </w:t>
+      </w:r>
+      <w:r>
+        <w:br w:type="textWrapping"/>
+      </w:r>
+      <w:r>
+        <w:rPr>
+          <w:rStyle w:val="NormalTok"/>
+        </w:rPr>
+        <w:t xml:space="preserve"> </w:t>
+      </w:r>
+      <w:r>
+        <w:rPr>
+          <w:rStyle w:val="NormalTok"/>
+        </w:rPr>
+        <w:t xml:space="preserve"> </w:t>
+      </w:r>
+      <w:r>
+        <w:rPr>
+          <w:rStyle w:val="NormalTok"/>
+        </w:rPr>
+        <w:t xml:space="preserve"> </w:t>
+      </w:r>
+      <w:r>
+        <w:rPr>
+          <w:rStyle w:val="NormalTok"/>
+        </w:rPr>
+        <w:t xml:space="preserve"> </w:t>
+      </w:r>
+      <w:r>
+        <w:rPr>
+          <w:rStyle w:val="NormalTok"/>
+        </w:rPr>
+        <w:t xml:space="preserve"> </w:t>
+      </w:r>
+      <w:r>
+        <w:rPr>
+          <w:rStyle w:val="DataTypeTok"/>
+        </w:rPr>
+        <w:t xml:space="preserve">main=</w:t>
+      </w:r>
+      <w:r>
+        <w:rPr>
+          <w:rStyle w:val="StringTok"/>
+        </w:rPr>
+        <w:t xml:space="preserve">"Residuals for mpg ~ am"</w:t>
+      </w:r>
+      <w:r>
+        <w:rPr>
+          <w:rStyle w:val="NormalTok"/>
+        </w:rPr>
+        <w:t xml:space="preserve">, </w:t>
+      </w:r>
+      <w:r>
+        <w:br w:type="textWrapping"/>
+      </w:r>
+      <w:r>
+        <w:rPr>
+          <w:rStyle w:val="NormalTok"/>
+        </w:rPr>
+        <w:t xml:space="preserve"> </w:t>
+      </w:r>
+      <w:r>
+        <w:rPr>
+          <w:rStyle w:val="NormalTok"/>
+        </w:rPr>
+        <w:t xml:space="preserve"> </w:t>
+      </w:r>
+      <w:r>
+        <w:rPr>
+          <w:rStyle w:val="NormalTok"/>
+        </w:rPr>
+        <w:t xml:space="preserve"> </w:t>
+      </w:r>
+      <w:r>
+        <w:rPr>
+          <w:rStyle w:val="NormalTok"/>
+        </w:rPr>
+        <w:t xml:space="preserve"> </w:t>
+      </w:r>
+      <w:r>
+        <w:rPr>
+          <w:rStyle w:val="NormalTok"/>
+        </w:rPr>
+        <w:t xml:space="preserve"> </w:t>
+      </w:r>
+      <w:r>
+        <w:rPr>
+          <w:rStyle w:val="DataTypeTok"/>
+        </w:rPr>
+        <w:t xml:space="preserve">xlab=</w:t>
+      </w:r>
+      <w:r>
+        <w:rPr>
+          <w:rStyle w:val="StringTok"/>
+        </w:rPr>
+        <w:t xml:space="preserve">"Fitted Values"</w:t>
+      </w:r>
+      <w:r>
+        <w:rPr>
+          <w:rStyle w:val="NormalTok"/>
+        </w:rPr>
+        <w:t xml:space="preserve">,</w:t>
+      </w:r>
+      <w:r>
+        <w:br w:type="textWrapping"/>
+      </w:r>
+      <w:r>
+        <w:rPr>
+          <w:rStyle w:val="NormalTok"/>
+        </w:rPr>
+        <w:t xml:space="preserve"> </w:t>
+      </w:r>
+      <w:r>
+        <w:rPr>
+          <w:rStyle w:val="NormalTok"/>
+        </w:rPr>
+        <w:t xml:space="preserve"> </w:t>
+      </w:r>
+      <w:r>
+        <w:rPr>
+          <w:rStyle w:val="NormalTok"/>
+        </w:rPr>
+        <w:t xml:space="preserve"> </w:t>
+      </w:r>
+      <w:r>
+        <w:rPr>
+          <w:rStyle w:val="NormalTok"/>
+        </w:rPr>
+        <w:t xml:space="preserve"> </w:t>
+      </w:r>
+      <w:r>
+        <w:rPr>
+          <w:rStyle w:val="NormalTok"/>
+        </w:rPr>
+        <w:t xml:space="preserve"> </w:t>
+      </w:r>
+      <w:r>
+        <w:rPr>
+          <w:rStyle w:val="DataTypeTok"/>
+        </w:rPr>
+        <w:t xml:space="preserve">ylab=</w:t>
+      </w:r>
+      <w:r>
+        <w:rPr>
+          <w:rStyle w:val="StringTok"/>
+        </w:rPr>
+        <w:t xml:space="preserve">"Residual Error"</w:t>
+      </w:r>
+      <w:r>
+        <w:rPr>
+          <w:rStyle w:val="NormalTok"/>
+        </w:rPr>
+        <w:t xml:space="preserve">)</w:t>
+      </w:r>
+    </w:p>
+    <w:p>
+      <w:r>
+        <w:drawing>
+          <wp:inline>
+            <wp:extent cx="4610100" cy="3695700"/>
+            <wp:effectExtent b="0" l="0" r="0" t="0"/>
+            <wp:docPr descr="" id="1" name="Picture"/>
+            <a:graphic>
+              <a:graphicData uri="http://schemas.openxmlformats.org/drawingml/2006/picture">
+                <pic:pic>
+                  <pic:nvPicPr>
+                    <pic:cNvPr descr="RM_-_final_project_files/figure-docx/mpgByTransFitResiduals-1.png" id="0" name="Picture"/>
+                    <pic:cNvPicPr>
+                      <a:picLocks noChangeArrowheads="1" noChangeAspect="1"/>
+                    </pic:cNvPicPr>
+                  </pic:nvPicPr>
+                  <pic:blipFill>
+                    <a:blip r:embed="rId25"/>
+                    <a:stretch>
+                      <a:fillRect/>
+                    </a:stretch>
+                  </pic:blipFill>
+                  <pic:spPr bwMode="auto">
+                    <a:xfrm>
+                      <a:off x="0" y="0"/>
+                      <a:ext cx="4610100" cy="3695700"/>
+                    </a:xfrm>
+                    <a:prstGeom prst="rect">
+                      <a:avLst/>
+                    </a:prstGeom>
+                    <a:noFill/>
+                    <a:ln w="9525">
+                      <a:noFill/>
+                      <a:headEnd/>
+                      <a:tailEnd/>
+                    </a:ln>
+                  </pic:spPr>
+                </pic:pic>
+              </a:graphicData>
+            </a:graphic>
+          </wp:inline>
+        </w:drawing>
+      </w:r>
+    </w:p>
+    <w:p>
+      <w:r>
+        <w:rPr>
+          <w:b/>
+        </w:rPr>
+        <w:t xml:space="preserve">Figure 3</w:t>
+      </w:r>
+      <w:r>
+        <w:t xml:space="preserve">: The residuals of mpg ~ am are not random, show a significant pattern, and tells us this is a bad fit</w:t>
+      </w:r>
+    </w:p>
+    <w:p>
+      <w:r>
+        <w:pict>
+          <v:rect style="width:0;height:1.5pt" o:hralign="center" o:hrstd="t" o:hr="t"/>
+        </w:pict>
+      </w:r>
+    </w:p>
+    <w:p>
+      <w:pPr>
+        <w:pStyle w:val="SourceCode"/>
+      </w:pPr>
+      <w:r>
+        <w:rPr>
+          <w:rStyle w:val="NormalTok"/>
+        </w:rPr>
+        <w:t xml:space="preserve">corr.matrix &lt;-</w:t>
+      </w:r>
+      <w:r>
+        <w:rPr>
+          <w:rStyle w:val="StringTok"/>
+        </w:rPr>
+        <w:t xml:space="preserve"> </w:t>
+      </w:r>
+      <w:r>
+        <w:rPr>
+          <w:rStyle w:val="KeywordTok"/>
+        </w:rPr>
+        <w:t xml:space="preserve">round</w:t>
+      </w:r>
+      <w:r>
+        <w:rPr>
+          <w:rStyle w:val="NormalTok"/>
+        </w:rPr>
+        <w:t xml:space="preserve">(</w:t>
+      </w:r>
+      <w:r>
+        <w:rPr>
+          <w:rStyle w:val="KeywordTok"/>
+        </w:rPr>
+        <w:t xml:space="preserve">cor</w:t>
+      </w:r>
+      <w:r>
+        <w:rPr>
+          <w:rStyle w:val="NormalTok"/>
+        </w:rPr>
+        <w:t xml:space="preserve">(mtcars), </w:t>
+      </w:r>
+      <w:r>
+        <w:rPr>
+          <w:rStyle w:val="DecValTok"/>
+        </w:rPr>
+        <w:t xml:space="preserve">2</w:t>
+      </w:r>
+      <w:r>
+        <w:rPr>
+          <w:rStyle w:val="NormalTok"/>
+        </w:rPr>
+        <w:t xml:space="preserve">)</w:t>
+      </w:r>
+      <w:r>
+        <w:br w:type="textWrapping"/>
+      </w:r>
+      <w:r>
+        <w:rPr>
+          <w:rStyle w:val="NormalTok"/>
+        </w:rPr>
+        <w:t xml:space="preserve">corr.matrix[</w:t>
+      </w:r>
+      <w:r>
+        <w:rPr>
+          <w:rStyle w:val="KeywordTok"/>
+        </w:rPr>
+        <w:t xml:space="preserve">lower.tri</w:t>
+      </w:r>
+      <w:r>
+        <w:rPr>
+          <w:rStyle w:val="NormalTok"/>
+        </w:rPr>
+        <w:t xml:space="preserve">(corr.matrix,)] &lt;-</w:t>
+      </w:r>
+      <w:r>
+        <w:rPr>
+          <w:rStyle w:val="StringTok"/>
+        </w:rPr>
+        <w:t xml:space="preserve"> ""</w:t>
+      </w:r>
+    </w:p>
+    <w:p>
+      <w:pPr>
+        <w:pStyle w:val="SourceCode"/>
+      </w:pPr>
+      <w:r>
+        <w:rPr>
+          <w:rStyle w:val="KeywordTok"/>
+        </w:rPr>
+        <w:t xml:space="preserve">as.data.frame</w:t>
+      </w:r>
+      <w:r>
+        <w:rPr>
+          <w:rStyle w:val="NormalTok"/>
+        </w:rPr>
+        <w:t xml:space="preserve">(corr.matrix)</w:t>
+      </w:r>
+    </w:p>
+    <w:p>
+      <w:pPr>
+        <w:pStyle w:val="SourceCode"/>
+      </w:pPr>
+      <w:r>
+        <w:rPr>
+          <w:rStyle w:val="VerbatimChar"/>
+        </w:rPr>
+        <w:t xml:space="preserve">##      mpg   cyl  disp    hp  drat    wt  qsec    vs    am  gear  carb</w:t>
+      </w:r>
+      <w:r>
+        <w:br w:type="textWrapping"/>
+      </w:r>
+      <w:r>
+        <w:rPr>
+          <w:rStyle w:val="VerbatimChar"/>
+        </w:rPr>
+        <w:t xml:space="preserve">## mpg    1 -0.85 -0.85 -0.78  0.68 -0.87  0.42  0.66   0.6  0.48 -0.55</w:t>
+      </w:r>
+      <w:r>
+        <w:br w:type="textWrapping"/>
+      </w:r>
+      <w:r>
+        <w:rPr>
+          <w:rStyle w:val="VerbatimChar"/>
+        </w:rPr>
+        <w:t xml:space="preserve">## cyl          1   0.9  0.83  -0.7  0.78 -0.59 -0.81 -0.52 -0.49  0.53</w:t>
+      </w:r>
+      <w:r>
+        <w:br w:type="textWrapping"/>
+      </w:r>
+      <w:r>
+        <w:rPr>
+          <w:rStyle w:val="VerbatimChar"/>
+        </w:rPr>
+        <w:t xml:space="preserve">## disp               1  0.79 -0.71  0.89 -0.43 -0.71 -0.59 -0.56  0.39</w:t>
+      </w:r>
+      <w:r>
+        <w:br w:type="textWrapping"/>
+      </w:r>
+      <w:r>
+        <w:rPr>
+          <w:rStyle w:val="VerbatimChar"/>
+        </w:rPr>
+        <w:t xml:space="preserve">## hp                       1 -0.45  0.66 -0.71 -0.72 -0.24 -0.13  0.75</w:t>
+      </w:r>
+      <w:r>
+        <w:br w:type="textWrapping"/>
+      </w:r>
+      <w:r>
+        <w:rPr>
+          <w:rStyle w:val="VerbatimChar"/>
+        </w:rPr>
+        <w:t xml:space="preserve">## drat                           1 -0.71  0.09  0.44  0.71   0.7 -0.09</w:t>
+      </w:r>
+      <w:r>
+        <w:br w:type="textWrapping"/>
+      </w:r>
+      <w:r>
+        <w:rPr>
+          <w:rStyle w:val="VerbatimChar"/>
+        </w:rPr>
+        <w:t xml:space="preserve">## wt                                   1 -0.17 -0.55 -0.69 -0.58  0.43</w:t>
+      </w:r>
+      <w:r>
+        <w:br w:type="textWrapping"/>
+      </w:r>
+      <w:r>
+        <w:rPr>
+          <w:rStyle w:val="VerbatimChar"/>
+        </w:rPr>
+        <w:t xml:space="preserve">## qsec                                       1  0.74 -0.23 -0.21 -0.66</w:t>
+      </w:r>
+      <w:r>
+        <w:br w:type="textWrapping"/>
+      </w:r>
+      <w:r>
+        <w:rPr>
+          <w:rStyle w:val="VerbatimChar"/>
+        </w:rPr>
+        <w:t xml:space="preserve">## vs                                               1  0.17  0.21 -0.57</w:t>
+      </w:r>
+      <w:r>
+        <w:br w:type="textWrapping"/>
+      </w:r>
+      <w:r>
+        <w:rPr>
+          <w:rStyle w:val="VerbatimChar"/>
+        </w:rPr>
+        <w:t xml:space="preserve">## am                                                     1  0.79  0.06</w:t>
+      </w:r>
+      <w:r>
+        <w:br w:type="textWrapping"/>
+      </w:r>
+      <w:r>
+        <w:rPr>
+          <w:rStyle w:val="VerbatimChar"/>
+        </w:rPr>
+        <w:t xml:space="preserve">## gear                                                         1  0.27</w:t>
+      </w:r>
+      <w:r>
+        <w:br w:type="textWrapping"/>
+      </w:r>
+      <w:r>
+        <w:rPr>
+          <w:rStyle w:val="VerbatimChar"/>
+        </w:rPr>
+        <w:t xml:space="preserve">## carb                                                               1</w:t>
+      </w:r>
+    </w:p>
+    <w:p>
+      <w:r>
+        <w:rPr>
+          <w:b/>
+        </w:rPr>
+        <w:t xml:space="preserve">Figure 4</w:t>
+      </w:r>
+      <w:r>
+        <w:t xml:space="preserve">: Mileage, first row, is highly correlated (|| &gt; 0.80) to weight, number of cylinders, displacment, and horsepower. And those variables are highly correlated amongst themselves.</w:t>
+      </w:r>
+    </w:p>
+    <w:p>
+      <w:r>
+        <w:pict>
+          <v:rect style="width:0;height:1.5pt" o:hralign="center" o:hrstd="t" o:hr="t"/>
+        </w:pict>
+      </w:r>
+    </w:p>
+    <w:p>
+      <w:pPr>
+        <w:pStyle w:val="Heading3"/>
+      </w:pPr>
+      <w:bookmarkStart w:id="26" w:name="errata"/>
+      <w:bookmarkEnd w:id="26"/>
+      <w:r>
+        <w:t xml:space="preserve">Errata</w:t>
       </w:r>
     </w:p>
     <w:sectPr/>
@@ -983,7 +1536,7 @@
     </w:lvl>
   </w:abstractNum>
   <w:abstractNum w:abstractNumId="990">
-    <w:nsid w:val="5ddb9a19"/>
+    <w:nsid w:val="18ab1c3b"/>
     <w:multiLevelType w:val="multilevel"/>
     <w:lvl w:ilvl="0">
       <w:numFmt w:val="bullet"/>

</xml_diff>

<commit_message>
as of dec 2015 session, looking at just mpg ~ am
</commit_message>
<xml_diff>
--- a/RM_-_final_project.docx
+++ b/RM_-_final_project.docx
@@ -228,7 +228,7 @@
         <w:br w:type="textWrapping"/>
       </w:r>
       <w:r>
-        <w:t xml:space="preserve">- this fit accounts for just 33.8% percent of the variation in mileage (the adjusted R-square value)</w:t>
+        <w:t xml:space="preserve">- this fit accounts for just 33.8% of the variation in mileage (the adjusted R-square value)</w:t>
       </w:r>
     </w:p>
     <w:p>
@@ -1198,7 +1198,7 @@
         <w:t xml:space="preserve">Figure 3</w:t>
       </w:r>
       <w:r>
-        <w:t xml:space="preserve">: The residuals of mpg ~ am are not random, show a significant pattern, and tells us this is a bad fit</w:t>
+        <w:t xml:space="preserve">: The residuals of mpg ~ am are not random, show a significant pattern, and tell us this is a bad fit.</w:t>
       </w:r>
     </w:p>
     <w:p>
@@ -1536,7 +1536,7 @@
     </w:lvl>
   </w:abstractNum>
   <w:abstractNum w:abstractNumId="990">
-    <w:nsid w:val="18ab1c3b"/>
+    <w:nsid w:val="ce11fef2"/>
     <w:multiLevelType w:val="multilevel"/>
     <w:lvl w:ilvl="0">
       <w:numFmt w:val="bullet"/>

</xml_diff>